<commit_message>
aggiunta mia analisi sistema
</commit_message>
<xml_diff>
--- a/Documentazione/Control Tower System Analysis_draft1.docx
+++ b/Documentazione/Control Tower System Analysis_draft1.docx
@@ -4224,6 +4224,26 @@
           <w:lang w:val="en-GB"/>
         </w:rPr>
         <w:t>:</w:t>
+      </w:r>
+    </w:p>
+    <w:p>
+      <w:pPr>
+        <w:spacing w:after="120"/>
+        <w:rPr>
+          <w:lang w:val="fr-FR"/>
+        </w:rPr>
+      </w:pPr>
+      <w:r>
+        <w:rPr>
+          <w:lang w:val="fr-FR"/>
+        </w:rPr>
+        <w:t>[AGGIUNGI UTILIZATION: TL+T0/T</w:t>
+      </w:r>
+      <w:r>
+        <w:rPr>
+          <w:lang w:val="fr-FR"/>
+        </w:rPr>
+        <w:t>A]</w:t>
       </w:r>
     </w:p>
     <w:p>
@@ -6959,6 +6979,7 @@
                 <w:color w:val="2A7B88" w:themeColor="accent1" w:themeShade="BF"/>
                 <w:sz w:val="24"/>
                 <w:szCs w:val="24"/>
+                <w:lang w:val="en-US"/>
               </w:rPr>
               <w:t xml:space="preserve">              </w:t>
             </w:r>
@@ -7246,8 +7267,6 @@
       <w:r>
         <w:t xml:space="preserve">System Stability </w:t>
       </w:r>
-      <w:bookmarkStart w:id="9" w:name="_GoBack"/>
-      <w:bookmarkEnd w:id="9"/>
     </w:p>
     <w:p>
       <w:pPr>
@@ -8464,12 +8483,12 @@
         <w:pStyle w:val="Sommario2"/>
         <w:spacing w:before="220" w:after="60"/>
       </w:pPr>
-      <w:bookmarkStart w:id="10" w:name="_Toc30473908"/>
+      <w:bookmarkStart w:id="9" w:name="_Toc30473908"/>
       <w:r>
         <w:lastRenderedPageBreak/>
         <w:t>Warm-up Time</w:t>
       </w:r>
-      <w:bookmarkEnd w:id="10"/>
+      <w:bookmarkEnd w:id="9"/>
     </w:p>
     <w:p>
       <w:pPr>
@@ -10279,7 +10298,7 @@
           <w:lang w:val="it-IT"/>
         </w:rPr>
       </w:pPr>
-      <w:bookmarkStart w:id="11" w:name="_Toc30473909"/>
+      <w:bookmarkStart w:id="10" w:name="_Toc30473909"/>
       <w:r>
         <w:rPr>
           <w:lang w:val="it-IT"/>
@@ -10308,7 +10327,7 @@
         </w:rPr>
         <w:t>Effects</w:t>
       </w:r>
-      <w:bookmarkEnd w:id="11"/>
+      <w:bookmarkEnd w:id="10"/>
       <w:proofErr w:type="spellEnd"/>
     </w:p>
     <w:p>
@@ -10329,7 +10348,16 @@
           <w:rFonts w:ascii="Cambria Math" w:hAnsi="Cambria Math"/>
           <w:highlight w:val="yellow"/>
         </w:rPr>
-        <w:t xml:space="preserve">a sezione farei più sottosezioni in cui in ognuna in condizioni di stabilità si fissano tutti i parametri </w:t>
+        <w:t>a sezione f</w:t>
+      </w:r>
+      <w:bookmarkStart w:id="11" w:name="_GoBack"/>
+      <w:bookmarkEnd w:id="11"/>
+      <w:r>
+        <w:rPr>
+          <w:rFonts w:ascii="Cambria Math" w:hAnsi="Cambria Math"/>
+          <w:highlight w:val="yellow"/>
+        </w:rPr>
+        <w:t xml:space="preserve">arei più sottosezioni in cui in ognuna in condizioni di stabilità si fissano tutti i parametri </w:t>
       </w:r>
       <w:r>
         <w:rPr>
@@ -14605,7 +14633,7 @@
 </file>
 
 <file path=customXml/itemProps1.xml><?xml version="1.0" encoding="utf-8"?>
-<ds:datastoreItem xmlns:ds="http://schemas.openxmlformats.org/officeDocument/2006/customXml" ds:itemID="{CDC9543E-850F-4808-B170-7EF722596D0C}">
+<ds:datastoreItem xmlns:ds="http://schemas.openxmlformats.org/officeDocument/2006/customXml" ds:itemID="{DC640413-A562-4047-9551-7371C3AC9AB9}">
   <ds:schemaRefs>
     <ds:schemaRef ds:uri="http://schemas.openxmlformats.org/officeDocument/2006/bibliography"/>
   </ds:schemaRefs>

</xml_diff>